<commit_message>
Term 3 Chemistry Final
</commit_message>
<xml_diff>
--- a/Chemistry/Term 3/IA2 Draft.docx
+++ b/Chemistry/Term 3/IA2 Draft.docx
@@ -1,6 +1,6 @@
 
 <file path=word/document.xml><?xml version="1.0" encoding="utf-8"?>
-<w:document xmlns:wpc="http://schemas.microsoft.com/office/word/2010/wordprocessingCanvas" xmlns:cx="http://schemas.microsoft.com/office/drawing/2014/chartex" xmlns:cx1="http://schemas.microsoft.com/office/drawing/2015/9/8/chartex" xmlns:cx2="http://schemas.microsoft.com/office/drawing/2015/10/21/chartex" xmlns:cx3="http://schemas.microsoft.com/office/drawing/2016/5/9/chartex" xmlns:cx4="http://schemas.microsoft.com/office/drawing/2016/5/10/chartex" xmlns:cx5="http://schemas.microsoft.com/office/drawing/2016/5/11/chartex" xmlns:cx6="http://schemas.microsoft.com/office/drawing/2016/5/12/chartex" xmlns:cx7="http://schemas.microsoft.com/office/drawing/2016/5/13/chartex" xmlns:cx8="http://schemas.microsoft.com/office/drawing/2016/5/14/chartex" xmlns:mc="http://schemas.openxmlformats.org/markup-compatibility/2006" xmlns:aink="http://schemas.microsoft.com/office/drawing/2016/ink" xmlns:am3d="http://schemas.microsoft.com/office/drawing/2017/model3d" xmlns:o="urn:schemas-microsoft-com:office:office" xmlns:r="http://schemas.openxmlformats.org/officeDocument/2006/relationships" xmlns:m="http://schemas.openxmlformats.org/officeDocument/2006/math" xmlns:v="urn:schemas-microsoft-com:vml" xmlns:wp14="http://schemas.microsoft.com/office/word/2010/wordprocessingDrawing" xmlns:wp="http://schemas.openxmlformats.org/drawingml/2006/wordprocessingDrawing" xmlns:w10="urn:schemas-microsoft-com:office:word" xmlns:w="http://schemas.openxmlformats.org/wordprocessingml/2006/main" xmlns:w14="http://schemas.microsoft.com/office/word/2010/wordml" xmlns:w15="http://schemas.microsoft.com/office/word/2012/wordml" xmlns:w16cex="http://schemas.microsoft.com/office/word/2018/wordml/cex" xmlns:w16cid="http://schemas.microsoft.com/office/word/2016/wordml/cid" xmlns:w16="http://schemas.microsoft.com/office/word/2018/wordml" xmlns:w16sdtdh="http://schemas.microsoft.com/office/word/2020/wordml/sdtdatahash" xmlns:w16se="http://schemas.microsoft.com/office/word/2015/wordml/symex" xmlns:wpg="http://schemas.microsoft.com/office/word/2010/wordprocessingGroup" xmlns:wpi="http://schemas.microsoft.com/office/word/2010/wordprocessingInk" xmlns:wne="http://schemas.microsoft.com/office/word/2006/wordml" xmlns:wps="http://schemas.microsoft.com/office/word/2010/wordprocessingShape" mc:Ignorable="w14 w15 w16se w16cid w16 w16cex w16sdtdh wp14">
+<w:document xmlns:wpc="http://schemas.microsoft.com/office/word/2010/wordprocessingCanvas" xmlns:cx="http://schemas.microsoft.com/office/drawing/2014/chartex" xmlns:cx1="http://schemas.microsoft.com/office/drawing/2015/9/8/chartex" xmlns:cx2="http://schemas.microsoft.com/office/drawing/2015/10/21/chartex" xmlns:cx3="http://schemas.microsoft.com/office/drawing/2016/5/9/chartex" xmlns:cx4="http://schemas.microsoft.com/office/drawing/2016/5/10/chartex" xmlns:cx5="http://schemas.microsoft.com/office/drawing/2016/5/11/chartex" xmlns:cx6="http://schemas.microsoft.com/office/drawing/2016/5/12/chartex" xmlns:cx7="http://schemas.microsoft.com/office/drawing/2016/5/13/chartex" xmlns:cx8="http://schemas.microsoft.com/office/drawing/2016/5/14/chartex" xmlns:mc="http://schemas.openxmlformats.org/markup-compatibility/2006" xmlns:aink="http://schemas.microsoft.com/office/drawing/2016/ink" xmlns:am3d="http://schemas.microsoft.com/office/drawing/2017/model3d" xmlns:o="urn:schemas-microsoft-com:office:office" xmlns:oel="http://schemas.microsoft.com/office/2019/extlst" xmlns:r="http://schemas.openxmlformats.org/officeDocument/2006/relationships" xmlns:m="http://schemas.openxmlformats.org/officeDocument/2006/math" xmlns:v="urn:schemas-microsoft-com:vml" xmlns:wp14="http://schemas.microsoft.com/office/word/2010/wordprocessingDrawing" xmlns:wp="http://schemas.openxmlformats.org/drawingml/2006/wordprocessingDrawing" xmlns:w10="urn:schemas-microsoft-com:office:word" xmlns:w="http://schemas.openxmlformats.org/wordprocessingml/2006/main" xmlns:w14="http://schemas.microsoft.com/office/word/2010/wordml" xmlns:w15="http://schemas.microsoft.com/office/word/2012/wordml" xmlns:w16cex="http://schemas.microsoft.com/office/word/2018/wordml/cex" xmlns:w16cid="http://schemas.microsoft.com/office/word/2016/wordml/cid" xmlns:w16="http://schemas.microsoft.com/office/word/2018/wordml" xmlns:w16sdtdh="http://schemas.microsoft.com/office/word/2020/wordml/sdtdatahash" xmlns:w16se="http://schemas.microsoft.com/office/word/2015/wordml/symex" xmlns:wpg="http://schemas.microsoft.com/office/word/2010/wordprocessingGroup" xmlns:wpi="http://schemas.microsoft.com/office/word/2010/wordprocessingInk" xmlns:wne="http://schemas.microsoft.com/office/word/2006/wordml" xmlns:wps="http://schemas.microsoft.com/office/word/2010/wordprocessingShape" mc:Ignorable="w14 w15 w16se w16cid w16 w16cex w16sdtdh wp14">
   <w:body>
     <w:p>
       <w:pPr>
@@ -3827,35 +3827,7 @@
         <w:rPr>
           <w:rFonts w:cstheme="minorHAnsi"/>
         </w:rPr>
-        <w:t xml:space="preserve">Energy Profile: Definition, Diagram, Reaction | </w:t>
-      </w:r>
-      <w:proofErr w:type="spellStart"/>
-      <w:r>
-        <w:rPr>
-          <w:rFonts w:cstheme="minorHAnsi"/>
-        </w:rPr>
-        <w:t>StudySmarter</w:t>
-      </w:r>
-      <w:proofErr w:type="spellEnd"/>
-      <w:r>
-        <w:rPr>
-          <w:rFonts w:cstheme="minorHAnsi"/>
-        </w:rPr>
-        <w:t xml:space="preserve">. (n.d.). </w:t>
-      </w:r>
-      <w:proofErr w:type="spellStart"/>
-      <w:r>
-        <w:rPr>
-          <w:rFonts w:cstheme="minorHAnsi"/>
-        </w:rPr>
-        <w:t>StudySmarter</w:t>
-      </w:r>
-      <w:proofErr w:type="spellEnd"/>
-      <w:r>
-        <w:rPr>
-          <w:rFonts w:cstheme="minorHAnsi"/>
-        </w:rPr>
-        <w:t xml:space="preserve"> UK. </w:t>
+        <w:t xml:space="preserve">Energy Profile: Definition, Diagram, Reaction | StudySmarter. (n.d.). StudySmarter UK. </w:t>
       </w:r>
       <w:hyperlink r:id="rId13" w:history="1">
         <w:r>
@@ -3885,21 +3857,7 @@
         <w:rPr>
           <w:rFonts w:cstheme="minorHAnsi"/>
         </w:rPr>
-        <w:t xml:space="preserve">Chemical Reaction. In </w:t>
-      </w:r>
-      <w:proofErr w:type="spellStart"/>
-      <w:r>
-        <w:rPr>
-          <w:rFonts w:cstheme="minorHAnsi"/>
-        </w:rPr>
-        <w:t>Encyclopædia</w:t>
-      </w:r>
-      <w:proofErr w:type="spellEnd"/>
-      <w:r>
-        <w:rPr>
-          <w:rFonts w:cstheme="minorHAnsi"/>
-        </w:rPr>
-        <w:t xml:space="preserve"> Britannica. </w:t>
+        <w:t xml:space="preserve">Chemical Reaction. In Encyclopædia Britannica. </w:t>
       </w:r>
       <w:r>
         <w:rPr>
@@ -3908,56 +3866,29 @@
         </w:rPr>
         <w:t xml:space="preserve">Britannica. </w:t>
       </w:r>
-      <w:r>
-        <w:fldChar w:fldCharType="begin"/>
-      </w:r>
-      <w:r>
-        <w:rPr>
+      <w:hyperlink r:id="rId14" w:history="1">
+        <w:r>
+          <w:rPr>
+            <w:rStyle w:val="Hyperlink"/>
+            <w:rFonts w:cstheme="minorHAnsi"/>
+            <w:lang w:val="fr-FR"/>
+          </w:rPr>
+          <w:t>https://www.britannica.com/science/chemical-reaction</w:t>
+        </w:r>
+      </w:hyperlink>
+    </w:p>
+    <w:p>
+      <w:pPr>
+        <w:rPr>
+          <w:rFonts w:cstheme="minorHAnsi"/>
+        </w:rPr>
+      </w:pPr>
+      <w:r>
+        <w:rPr>
+          <w:rFonts w:cstheme="minorHAnsi"/>
           <w:lang w:val="fr-FR"/>
         </w:rPr>
-        <w:instrText xml:space="preserve"> HYPERLINK "https://www.britannica.com/science/chemical-reaction" </w:instrText>
-      </w:r>
-      <w:r>
-        <w:fldChar w:fldCharType="separate"/>
-      </w:r>
-      <w:r>
-        <w:rPr>
-          <w:rStyle w:val="Hyperlink"/>
-          <w:rFonts w:cstheme="minorHAnsi"/>
-          <w:lang w:val="fr-FR"/>
-        </w:rPr>
-        <w:t>https://www.britannica.com/science/chemical-reaction</w:t>
-      </w:r>
-      <w:r>
-        <w:rPr>
-          <w:rStyle w:val="Hyperlink"/>
-          <w:rFonts w:cstheme="minorHAnsi"/>
-          <w:lang w:val="fr-FR"/>
-        </w:rPr>
-        <w:fldChar w:fldCharType="end"/>
-      </w:r>
-    </w:p>
-    <w:p>
-      <w:pPr>
-        <w:rPr>
-          <w:rFonts w:cstheme="minorHAnsi"/>
-        </w:rPr>
-      </w:pPr>
-      <w:proofErr w:type="spellStart"/>
-      <w:r>
-        <w:rPr>
-          <w:rFonts w:cstheme="minorHAnsi"/>
-          <w:lang w:val="fr-FR"/>
-        </w:rPr>
-        <w:t>Laidler</w:t>
-      </w:r>
-      <w:proofErr w:type="spellEnd"/>
-      <w:r>
-        <w:rPr>
-          <w:rFonts w:cstheme="minorHAnsi"/>
-          <w:lang w:val="fr-FR"/>
-        </w:rPr>
-        <w:t xml:space="preserve">, K. (2022). </w:t>
+        <w:t xml:space="preserve">Laidler, K. (2022). </w:t>
       </w:r>
       <w:r>
         <w:rPr>
@@ -3965,7 +3896,7 @@
         </w:rPr>
         <w:t xml:space="preserve">Reaction Rate. In Encyclopedia Britannica. </w:t>
       </w:r>
-      <w:hyperlink r:id="rId14" w:history="1">
+      <w:hyperlink r:id="rId15" w:history="1">
         <w:r>
           <w:rPr>
             <w:rStyle w:val="Hyperlink"/>
@@ -3984,33 +3915,11 @@
           <w:u w:val="none"/>
         </w:rPr>
       </w:pPr>
-      <w:proofErr w:type="spellStart"/>
-      <w:r>
-        <w:rPr>
-          <w:rFonts w:cstheme="minorHAnsi"/>
-        </w:rPr>
-        <w:t>Labster</w:t>
-      </w:r>
-      <w:proofErr w:type="spellEnd"/>
-      <w:r>
-        <w:rPr>
-          <w:rFonts w:cstheme="minorHAnsi"/>
-        </w:rPr>
-        <w:t xml:space="preserve"> Theory. (2020, December 1). Exothermic and endothermic reactions - </w:t>
-      </w:r>
-      <w:proofErr w:type="spellStart"/>
-      <w:r>
-        <w:rPr>
-          <w:rFonts w:cstheme="minorHAnsi"/>
-        </w:rPr>
-        <w:t>Labster</w:t>
-      </w:r>
-      <w:proofErr w:type="spellEnd"/>
-      <w:r>
-        <w:rPr>
-          <w:rFonts w:cstheme="minorHAnsi"/>
-        </w:rPr>
-        <w:t xml:space="preserve"> Theory. Theory.labster.com.</w:t>
+      <w:r>
+        <w:rPr>
+          <w:rFonts w:cstheme="minorHAnsi"/>
+        </w:rPr>
+        <w:t>Labster Theory. (2020, December 1). Exothermic and endothermic reactions - Labster Theory. Theory.labster.com.</w:t>
       </w:r>
       <w:r>
         <w:rPr>
@@ -4018,7 +3927,7 @@
         </w:rPr>
         <w:t xml:space="preserve"> </w:t>
       </w:r>
-      <w:hyperlink r:id="rId15" w:history="1">
+      <w:hyperlink r:id="rId16" w:history="1">
         <w:r>
           <w:rPr>
             <w:rStyle w:val="Hyperlink"/>
@@ -4034,21 +3943,13 @@
           <w:rFonts w:cstheme="minorHAnsi"/>
         </w:rPr>
       </w:pPr>
-      <w:proofErr w:type="spellStart"/>
-      <w:r>
-        <w:rPr>
-          <w:rFonts w:cstheme="minorHAnsi"/>
-        </w:rPr>
-        <w:t>Macgillivray</w:t>
-      </w:r>
-      <w:proofErr w:type="spellEnd"/>
-      <w:r>
-        <w:rPr>
-          <w:rFonts w:cstheme="minorHAnsi"/>
-        </w:rPr>
-        <w:t xml:space="preserve">, J. (2023, August 21). Discord DM (R. Hampson, Interviewer) [Review of Discord DM]. </w:t>
-      </w:r>
-      <w:hyperlink r:id="rId16" w:history="1">
+      <w:r>
+        <w:rPr>
+          <w:rFonts w:cstheme="minorHAnsi"/>
+        </w:rPr>
+        <w:t xml:space="preserve">Macgillivray, J. (2023, August 21). Discord DM (R. Hampson, Interviewer) [Review of Discord DM]. </w:t>
+      </w:r>
+      <w:hyperlink r:id="rId17" w:history="1">
         <w:r>
           <w:rPr>
             <w:rStyle w:val="Hyperlink"/>
@@ -4070,7 +3971,7 @@
         </w:rPr>
         <w:t xml:space="preserve">National Geographic Society. (2023, January 25). Changes in Matter: Physical vs. Chemical Changes | National Geographic Society. Education.nationalgeographic.org. </w:t>
       </w:r>
-      <w:hyperlink r:id="rId17" w:history="1">
+      <w:hyperlink r:id="rId18" w:history="1">
         <w:r>
           <w:rPr>
             <w:rStyle w:val="Hyperlink"/>
@@ -4092,7 +3993,7 @@
         </w:rPr>
         <w:t xml:space="preserve">Taylor, S. (2020, May 17). R-Squared. Corporate Finance Institute. </w:t>
       </w:r>
-      <w:hyperlink r:id="rId18" w:history="1">
+      <w:hyperlink r:id="rId19" w:history="1">
         <w:r>
           <w:rPr>
             <w:rStyle w:val="Hyperlink"/>
@@ -4292,7 +4193,7 @@
                     </pic:cNvPicPr>
                   </pic:nvPicPr>
                   <pic:blipFill>
-                    <a:blip r:embed="rId19" cstate="print">
+                    <a:blip r:embed="rId20" cstate="print">
                       <a:extLst>
                         <a:ext uri="{28A0092B-C50C-407E-A947-70E740481C1C}">
                           <a14:useLocalDpi xmlns:a14="http://schemas.microsoft.com/office/drawing/2010/main" val="0"/>
@@ -4498,7 +4399,7 @@
             <wp:cNvGraphicFramePr/>
             <a:graphic xmlns:a="http://schemas.openxmlformats.org/drawingml/2006/main">
               <a:graphicData uri="http://schemas.openxmlformats.org/drawingml/2006/chart">
-                <c:chart xmlns:c="http://schemas.openxmlformats.org/drawingml/2006/chart" xmlns:r="http://schemas.openxmlformats.org/officeDocument/2006/relationships" r:id="rId20"/>
+                <c:chart xmlns:c="http://schemas.openxmlformats.org/drawingml/2006/chart" xmlns:r="http://schemas.openxmlformats.org/officeDocument/2006/relationships" r:id="rId21"/>
               </a:graphicData>
             </a:graphic>
           </wp:inline>
@@ -4506,7 +4407,7 @@
       </w:r>
     </w:p>
     <w:sectPr>
-      <w:headerReference w:type="first" r:id="rId21"/>
+      <w:headerReference w:type="first" r:id="rId22"/>
       <w:pgSz w:w="11906" w:h="16838"/>
       <w:pgMar w:top="720" w:right="720" w:bottom="720" w:left="720" w:header="708" w:footer="708" w:gutter="0"/>
       <w:cols w:space="708"/>
@@ -4518,7 +4419,7 @@
 </file>
 
 <file path=word/endnotes.xml><?xml version="1.0" encoding="utf-8"?>
-<w:endnotes xmlns:wpc="http://schemas.microsoft.com/office/word/2010/wordprocessingCanvas" xmlns:cx="http://schemas.microsoft.com/office/drawing/2014/chartex" xmlns:cx1="http://schemas.microsoft.com/office/drawing/2015/9/8/chartex" xmlns:cx2="http://schemas.microsoft.com/office/drawing/2015/10/21/chartex" xmlns:cx3="http://schemas.microsoft.com/office/drawing/2016/5/9/chartex" xmlns:cx4="http://schemas.microsoft.com/office/drawing/2016/5/10/chartex" xmlns:cx5="http://schemas.microsoft.com/office/drawing/2016/5/11/chartex" xmlns:cx6="http://schemas.microsoft.com/office/drawing/2016/5/12/chartex" xmlns:cx7="http://schemas.microsoft.com/office/drawing/2016/5/13/chartex" xmlns:cx8="http://schemas.microsoft.com/office/drawing/2016/5/14/chartex" xmlns:mc="http://schemas.openxmlformats.org/markup-compatibility/2006" xmlns:aink="http://schemas.microsoft.com/office/drawing/2016/ink" xmlns:am3d="http://schemas.microsoft.com/office/drawing/2017/model3d" xmlns:o="urn:schemas-microsoft-com:office:office" xmlns:r="http://schemas.openxmlformats.org/officeDocument/2006/relationships" xmlns:m="http://schemas.openxmlformats.org/officeDocument/2006/math" xmlns:v="urn:schemas-microsoft-com:vml" xmlns:wp14="http://schemas.microsoft.com/office/word/2010/wordprocessingDrawing" xmlns:wp="http://schemas.openxmlformats.org/drawingml/2006/wordprocessingDrawing" xmlns:w10="urn:schemas-microsoft-com:office:word" xmlns:w="http://schemas.openxmlformats.org/wordprocessingml/2006/main" xmlns:w14="http://schemas.microsoft.com/office/word/2010/wordml" xmlns:w15="http://schemas.microsoft.com/office/word/2012/wordml" xmlns:w16cex="http://schemas.microsoft.com/office/word/2018/wordml/cex" xmlns:w16cid="http://schemas.microsoft.com/office/word/2016/wordml/cid" xmlns:w16="http://schemas.microsoft.com/office/word/2018/wordml" xmlns:w16sdtdh="http://schemas.microsoft.com/office/word/2020/wordml/sdtdatahash" xmlns:w16se="http://schemas.microsoft.com/office/word/2015/wordml/symex" xmlns:wpg="http://schemas.microsoft.com/office/word/2010/wordprocessingGroup" xmlns:wpi="http://schemas.microsoft.com/office/word/2010/wordprocessingInk" xmlns:wne="http://schemas.microsoft.com/office/word/2006/wordml" xmlns:wps="http://schemas.microsoft.com/office/word/2010/wordprocessingShape" mc:Ignorable="w14 w15 w16se w16cid w16 w16cex w16sdtdh wp14">
+<w:endnotes xmlns:wpc="http://schemas.microsoft.com/office/word/2010/wordprocessingCanvas" xmlns:cx="http://schemas.microsoft.com/office/drawing/2014/chartex" xmlns:cx1="http://schemas.microsoft.com/office/drawing/2015/9/8/chartex" xmlns:cx2="http://schemas.microsoft.com/office/drawing/2015/10/21/chartex" xmlns:cx3="http://schemas.microsoft.com/office/drawing/2016/5/9/chartex" xmlns:cx4="http://schemas.microsoft.com/office/drawing/2016/5/10/chartex" xmlns:cx5="http://schemas.microsoft.com/office/drawing/2016/5/11/chartex" xmlns:cx6="http://schemas.microsoft.com/office/drawing/2016/5/12/chartex" xmlns:cx7="http://schemas.microsoft.com/office/drawing/2016/5/13/chartex" xmlns:cx8="http://schemas.microsoft.com/office/drawing/2016/5/14/chartex" xmlns:mc="http://schemas.openxmlformats.org/markup-compatibility/2006" xmlns:aink="http://schemas.microsoft.com/office/drawing/2016/ink" xmlns:am3d="http://schemas.microsoft.com/office/drawing/2017/model3d" xmlns:o="urn:schemas-microsoft-com:office:office" xmlns:oel="http://schemas.microsoft.com/office/2019/extlst" xmlns:r="http://schemas.openxmlformats.org/officeDocument/2006/relationships" xmlns:m="http://schemas.openxmlformats.org/officeDocument/2006/math" xmlns:v="urn:schemas-microsoft-com:vml" xmlns:wp14="http://schemas.microsoft.com/office/word/2010/wordprocessingDrawing" xmlns:wp="http://schemas.openxmlformats.org/drawingml/2006/wordprocessingDrawing" xmlns:w10="urn:schemas-microsoft-com:office:word" xmlns:w="http://schemas.openxmlformats.org/wordprocessingml/2006/main" xmlns:w14="http://schemas.microsoft.com/office/word/2010/wordml" xmlns:w15="http://schemas.microsoft.com/office/word/2012/wordml" xmlns:w16cex="http://schemas.microsoft.com/office/word/2018/wordml/cex" xmlns:w16cid="http://schemas.microsoft.com/office/word/2016/wordml/cid" xmlns:w16="http://schemas.microsoft.com/office/word/2018/wordml" xmlns:w16sdtdh="http://schemas.microsoft.com/office/word/2020/wordml/sdtdatahash" xmlns:w16se="http://schemas.microsoft.com/office/word/2015/wordml/symex" xmlns:wpg="http://schemas.microsoft.com/office/word/2010/wordprocessingGroup" xmlns:wpi="http://schemas.microsoft.com/office/word/2010/wordprocessingInk" xmlns:wne="http://schemas.microsoft.com/office/word/2006/wordml" xmlns:wps="http://schemas.microsoft.com/office/word/2010/wordprocessingShape" mc:Ignorable="w14 w15 w16se w16cid w16 w16cex w16sdtdh wp14">
   <w:endnote w:type="separator" w:id="-1">
     <w:p>
       <w:pPr>
@@ -4543,7 +4444,7 @@
 </file>
 
 <file path=word/footnotes.xml><?xml version="1.0" encoding="utf-8"?>
-<w:footnotes xmlns:wpc="http://schemas.microsoft.com/office/word/2010/wordprocessingCanvas" xmlns:cx="http://schemas.microsoft.com/office/drawing/2014/chartex" xmlns:cx1="http://schemas.microsoft.com/office/drawing/2015/9/8/chartex" xmlns:cx2="http://schemas.microsoft.com/office/drawing/2015/10/21/chartex" xmlns:cx3="http://schemas.microsoft.com/office/drawing/2016/5/9/chartex" xmlns:cx4="http://schemas.microsoft.com/office/drawing/2016/5/10/chartex" xmlns:cx5="http://schemas.microsoft.com/office/drawing/2016/5/11/chartex" xmlns:cx6="http://schemas.microsoft.com/office/drawing/2016/5/12/chartex" xmlns:cx7="http://schemas.microsoft.com/office/drawing/2016/5/13/chartex" xmlns:cx8="http://schemas.microsoft.com/office/drawing/2016/5/14/chartex" xmlns:mc="http://schemas.openxmlformats.org/markup-compatibility/2006" xmlns:aink="http://schemas.microsoft.com/office/drawing/2016/ink" xmlns:am3d="http://schemas.microsoft.com/office/drawing/2017/model3d" xmlns:o="urn:schemas-microsoft-com:office:office" xmlns:r="http://schemas.openxmlformats.org/officeDocument/2006/relationships" xmlns:m="http://schemas.openxmlformats.org/officeDocument/2006/math" xmlns:v="urn:schemas-microsoft-com:vml" xmlns:wp14="http://schemas.microsoft.com/office/word/2010/wordprocessingDrawing" xmlns:wp="http://schemas.openxmlformats.org/drawingml/2006/wordprocessingDrawing" xmlns:w10="urn:schemas-microsoft-com:office:word" xmlns:w="http://schemas.openxmlformats.org/wordprocessingml/2006/main" xmlns:w14="http://schemas.microsoft.com/office/word/2010/wordml" xmlns:w15="http://schemas.microsoft.com/office/word/2012/wordml" xmlns:w16cex="http://schemas.microsoft.com/office/word/2018/wordml/cex" xmlns:w16cid="http://schemas.microsoft.com/office/word/2016/wordml/cid" xmlns:w16="http://schemas.microsoft.com/office/word/2018/wordml" xmlns:w16sdtdh="http://schemas.microsoft.com/office/word/2020/wordml/sdtdatahash" xmlns:w16se="http://schemas.microsoft.com/office/word/2015/wordml/symex" xmlns:wpg="http://schemas.microsoft.com/office/word/2010/wordprocessingGroup" xmlns:wpi="http://schemas.microsoft.com/office/word/2010/wordprocessingInk" xmlns:wne="http://schemas.microsoft.com/office/word/2006/wordml" xmlns:wps="http://schemas.microsoft.com/office/word/2010/wordprocessingShape" mc:Ignorable="w14 w15 w16se w16cid w16 w16cex w16sdtdh wp14">
+<w:footnotes xmlns:wpc="http://schemas.microsoft.com/office/word/2010/wordprocessingCanvas" xmlns:cx="http://schemas.microsoft.com/office/drawing/2014/chartex" xmlns:cx1="http://schemas.microsoft.com/office/drawing/2015/9/8/chartex" xmlns:cx2="http://schemas.microsoft.com/office/drawing/2015/10/21/chartex" xmlns:cx3="http://schemas.microsoft.com/office/drawing/2016/5/9/chartex" xmlns:cx4="http://schemas.microsoft.com/office/drawing/2016/5/10/chartex" xmlns:cx5="http://schemas.microsoft.com/office/drawing/2016/5/11/chartex" xmlns:cx6="http://schemas.microsoft.com/office/drawing/2016/5/12/chartex" xmlns:cx7="http://schemas.microsoft.com/office/drawing/2016/5/13/chartex" xmlns:cx8="http://schemas.microsoft.com/office/drawing/2016/5/14/chartex" xmlns:mc="http://schemas.openxmlformats.org/markup-compatibility/2006" xmlns:aink="http://schemas.microsoft.com/office/drawing/2016/ink" xmlns:am3d="http://schemas.microsoft.com/office/drawing/2017/model3d" xmlns:o="urn:schemas-microsoft-com:office:office" xmlns:oel="http://schemas.microsoft.com/office/2019/extlst" xmlns:r="http://schemas.openxmlformats.org/officeDocument/2006/relationships" xmlns:m="http://schemas.openxmlformats.org/officeDocument/2006/math" xmlns:v="urn:schemas-microsoft-com:vml" xmlns:wp14="http://schemas.microsoft.com/office/word/2010/wordprocessingDrawing" xmlns:wp="http://schemas.openxmlformats.org/drawingml/2006/wordprocessingDrawing" xmlns:w10="urn:schemas-microsoft-com:office:word" xmlns:w="http://schemas.openxmlformats.org/wordprocessingml/2006/main" xmlns:w14="http://schemas.microsoft.com/office/word/2010/wordml" xmlns:w15="http://schemas.microsoft.com/office/word/2012/wordml" xmlns:w16cex="http://schemas.microsoft.com/office/word/2018/wordml/cex" xmlns:w16cid="http://schemas.microsoft.com/office/word/2016/wordml/cid" xmlns:w16="http://schemas.microsoft.com/office/word/2018/wordml" xmlns:w16sdtdh="http://schemas.microsoft.com/office/word/2020/wordml/sdtdatahash" xmlns:w16se="http://schemas.microsoft.com/office/word/2015/wordml/symex" xmlns:wpg="http://schemas.microsoft.com/office/word/2010/wordprocessingGroup" xmlns:wpi="http://schemas.microsoft.com/office/word/2010/wordprocessingInk" xmlns:wne="http://schemas.microsoft.com/office/word/2006/wordml" xmlns:wps="http://schemas.microsoft.com/office/word/2010/wordprocessingShape" mc:Ignorable="w14 w15 w16se w16cid w16 w16cex w16sdtdh wp14">
   <w:footnote w:type="separator" w:id="-1">
     <w:p>
       <w:pPr>
@@ -4568,31 +4469,14 @@
 </file>
 
 <file path=word/header1.xml><?xml version="1.0" encoding="utf-8"?>
-<w:hdr xmlns:wpc="http://schemas.microsoft.com/office/word/2010/wordprocessingCanvas" xmlns:cx="http://schemas.microsoft.com/office/drawing/2014/chartex" xmlns:cx1="http://schemas.microsoft.com/office/drawing/2015/9/8/chartex" xmlns:cx2="http://schemas.microsoft.com/office/drawing/2015/10/21/chartex" xmlns:cx3="http://schemas.microsoft.com/office/drawing/2016/5/9/chartex" xmlns:cx4="http://schemas.microsoft.com/office/drawing/2016/5/10/chartex" xmlns:cx5="http://schemas.microsoft.com/office/drawing/2016/5/11/chartex" xmlns:cx6="http://schemas.microsoft.com/office/drawing/2016/5/12/chartex" xmlns:cx7="http://schemas.microsoft.com/office/drawing/2016/5/13/chartex" xmlns:cx8="http://schemas.microsoft.com/office/drawing/2016/5/14/chartex" xmlns:mc="http://schemas.openxmlformats.org/markup-compatibility/2006" xmlns:aink="http://schemas.microsoft.com/office/drawing/2016/ink" xmlns:am3d="http://schemas.microsoft.com/office/drawing/2017/model3d" xmlns:o="urn:schemas-microsoft-com:office:office" xmlns:r="http://schemas.openxmlformats.org/officeDocument/2006/relationships" xmlns:m="http://schemas.openxmlformats.org/officeDocument/2006/math" xmlns:v="urn:schemas-microsoft-com:vml" xmlns:wp14="http://schemas.microsoft.com/office/word/2010/wordprocessingDrawing" xmlns:wp="http://schemas.openxmlformats.org/drawingml/2006/wordprocessingDrawing" xmlns:w10="urn:schemas-microsoft-com:office:word" xmlns:w="http://schemas.openxmlformats.org/wordprocessingml/2006/main" xmlns:w14="http://schemas.microsoft.com/office/word/2010/wordml" xmlns:w15="http://schemas.microsoft.com/office/word/2012/wordml" xmlns:w16cex="http://schemas.microsoft.com/office/word/2018/wordml/cex" xmlns:w16cid="http://schemas.microsoft.com/office/word/2016/wordml/cid" xmlns:w16="http://schemas.microsoft.com/office/word/2018/wordml" xmlns:w16sdtdh="http://schemas.microsoft.com/office/word/2020/wordml/sdtdatahash" xmlns:w16se="http://schemas.microsoft.com/office/word/2015/wordml/symex" xmlns:wpg="http://schemas.microsoft.com/office/word/2010/wordprocessingGroup" xmlns:wpi="http://schemas.microsoft.com/office/word/2010/wordprocessingInk" xmlns:wne="http://schemas.microsoft.com/office/word/2006/wordml" xmlns:wps="http://schemas.microsoft.com/office/word/2010/wordprocessingShape" mc:Ignorable="w14 w15 w16se w16cid w16 w16cex w16sdtdh wp14">
+<w:hdr xmlns:wpc="http://schemas.microsoft.com/office/word/2010/wordprocessingCanvas" xmlns:cx="http://schemas.microsoft.com/office/drawing/2014/chartex" xmlns:cx1="http://schemas.microsoft.com/office/drawing/2015/9/8/chartex" xmlns:cx2="http://schemas.microsoft.com/office/drawing/2015/10/21/chartex" xmlns:cx3="http://schemas.microsoft.com/office/drawing/2016/5/9/chartex" xmlns:cx4="http://schemas.microsoft.com/office/drawing/2016/5/10/chartex" xmlns:cx5="http://schemas.microsoft.com/office/drawing/2016/5/11/chartex" xmlns:cx6="http://schemas.microsoft.com/office/drawing/2016/5/12/chartex" xmlns:cx7="http://schemas.microsoft.com/office/drawing/2016/5/13/chartex" xmlns:cx8="http://schemas.microsoft.com/office/drawing/2016/5/14/chartex" xmlns:mc="http://schemas.openxmlformats.org/markup-compatibility/2006" xmlns:aink="http://schemas.microsoft.com/office/drawing/2016/ink" xmlns:am3d="http://schemas.microsoft.com/office/drawing/2017/model3d" xmlns:o="urn:schemas-microsoft-com:office:office" xmlns:oel="http://schemas.microsoft.com/office/2019/extlst" xmlns:r="http://schemas.openxmlformats.org/officeDocument/2006/relationships" xmlns:m="http://schemas.openxmlformats.org/officeDocument/2006/math" xmlns:v="urn:schemas-microsoft-com:vml" xmlns:wp14="http://schemas.microsoft.com/office/word/2010/wordprocessingDrawing" xmlns:wp="http://schemas.openxmlformats.org/drawingml/2006/wordprocessingDrawing" xmlns:w10="urn:schemas-microsoft-com:office:word" xmlns:w="http://schemas.openxmlformats.org/wordprocessingml/2006/main" xmlns:w14="http://schemas.microsoft.com/office/word/2010/wordml" xmlns:w15="http://schemas.microsoft.com/office/word/2012/wordml" xmlns:w16cex="http://schemas.microsoft.com/office/word/2018/wordml/cex" xmlns:w16cid="http://schemas.microsoft.com/office/word/2016/wordml/cid" xmlns:w16="http://schemas.microsoft.com/office/word/2018/wordml" xmlns:w16sdtdh="http://schemas.microsoft.com/office/word/2020/wordml/sdtdatahash" xmlns:w16se="http://schemas.microsoft.com/office/word/2015/wordml/symex" xmlns:wpg="http://schemas.microsoft.com/office/word/2010/wordprocessingGroup" xmlns:wpi="http://schemas.microsoft.com/office/word/2010/wordprocessingInk" xmlns:wne="http://schemas.microsoft.com/office/word/2006/wordml" xmlns:wps="http://schemas.microsoft.com/office/word/2010/wordprocessingShape" mc:Ignorable="w14 w15 w16se w16cid w16 w16cex w16sdtdh wp14">
   <w:p>
     <w:pPr>
       <w:pStyle w:val="Header"/>
       <w:jc w:val="center"/>
     </w:pPr>
     <w:r>
-      <w:t>Riley Hampson</w:t>
-    </w:r>
-    <w:r>
-      <w:t xml:space="preserve"> </w:t>
-    </w:r>
-    <w:r>
-      <w:tab/>
-      <w:t xml:space="preserve">Chemistry </w:t>
-    </w:r>
-    <w:r>
-      <w:t>F</w:t>
-    </w:r>
-    <w:r>
-      <w:t>IA2 - Draft</w:t>
-    </w:r>
-    <w:r>
-      <w:tab/>
-      <w:t>Miss Wallace</w:t>
+      <w:t>(Removed Personal Data)</w:t>
     </w:r>
   </w:p>
 </w:hdr>

</xml_diff>